<commit_message>
Continuidade na escrita da monografia
</commit_message>
<xml_diff>
--- a/tcc2/monografia/v1/k/Monografia-BCC-modelo_2016II_Ricardo_Staroski.docx
+++ b/tcc2/monografia/v1/k/Monografia-BCC-modelo_2016II_Ricardo_Staroski.docx
@@ -950,7 +950,25 @@
         <w:t>Palavras-chave:</w:t>
       </w:r>
       <w:r>
-        <w:t xml:space="preserve"> Raspberry Pi, Java, OBD2, Bluetooth, Monitoramento veicular</w:t>
+        <w:t xml:space="preserve"> Raspberry Pi, </w:t>
+      </w:r>
+      <w:r>
+        <w:t xml:space="preserve">Internet das coisas, </w:t>
+      </w:r>
+      <w:r>
+        <w:t xml:space="preserve">OBD2, </w:t>
+      </w:r>
+      <w:r>
+        <w:t xml:space="preserve">IOT, </w:t>
+      </w:r>
+      <w:r>
+        <w:t>Java</w:t>
+      </w:r>
+      <w:r>
+        <w:t xml:space="preserve">, </w:t>
+      </w:r>
+      <w:r>
+        <w:t>Bluetooth, Monitoramento veicular</w:t>
       </w:r>
       <w:r>
         <w:t>.</w:t>
@@ -1004,7 +1022,21 @@
         <w:t xml:space="preserve">Key-words: </w:t>
       </w:r>
       <w:r>
-        <w:t>Raspberry Pi, Java, OBD2, Bluetooth, V</w:t>
+        <w:t xml:space="preserve">Raspberry Pi, Internet </w:t>
+      </w:r>
+      <w:r>
+        <w:t>of things</w:t>
+      </w:r>
+      <w:r>
+        <w:t>,</w:t>
+      </w:r>
+      <w:bookmarkStart w:id="0" w:name="_GoBack"/>
+      <w:bookmarkEnd w:id="0"/>
+      <w:r>
+        <w:t xml:space="preserve"> OBD2, IOT, Java, Bluetooth,</w:t>
+      </w:r>
+      <w:r>
+        <w:t xml:space="preserve"> V</w:t>
       </w:r>
       <w:r>
         <w:t>ehicular monitoring</w:t>
@@ -1056,7 +1088,7 @@
         </w:rPr>
         <w:fldChar w:fldCharType="separate"/>
       </w:r>
-      <w:hyperlink w:anchor="_Toc467450299" w:history="1">
+      <w:hyperlink w:anchor="_Toc467455879" w:history="1">
         <w:r>
           <w:rPr>
             <w:rStyle w:val="Hyperlink"/>
@@ -1082,7 +1114,7 @@
             <w:noProof/>
             <w:webHidden/>
           </w:rPr>
-          <w:instrText xml:space="preserve"> PAGEREF _Toc467450299 \h </w:instrText>
+          <w:instrText xml:space="preserve"> PAGEREF _Toc467455879 \h </w:instrText>
         </w:r>
         <w:r>
           <w:rPr>
@@ -1126,7 +1158,7 @@
           <w:szCs w:val="22"/>
         </w:rPr>
       </w:pPr>
-      <w:hyperlink w:anchor="_Toc467450300" w:history="1">
+      <w:hyperlink w:anchor="_Toc467455880" w:history="1">
         <w:r>
           <w:rPr>
             <w:rStyle w:val="Hyperlink"/>
@@ -1152,7 +1184,7 @@
             <w:noProof/>
             <w:webHidden/>
           </w:rPr>
-          <w:instrText xml:space="preserve"> PAGEREF _Toc467450300 \h </w:instrText>
+          <w:instrText xml:space="preserve"> PAGEREF _Toc467455880 \h </w:instrText>
         </w:r>
         <w:r>
           <w:rPr>
@@ -1196,7 +1228,7 @@
           <w:szCs w:val="22"/>
         </w:rPr>
       </w:pPr>
-      <w:hyperlink w:anchor="_Toc467450301" w:history="1">
+      <w:hyperlink w:anchor="_Toc467455881" w:history="1">
         <w:r>
           <w:rPr>
             <w:rStyle w:val="Hyperlink"/>
@@ -1222,7 +1254,7 @@
             <w:noProof/>
             <w:webHidden/>
           </w:rPr>
-          <w:instrText xml:space="preserve"> PAGEREF _Toc467450301 \h </w:instrText>
+          <w:instrText xml:space="preserve"> PAGEREF _Toc467455881 \h </w:instrText>
         </w:r>
         <w:r>
           <w:rPr>
@@ -1266,7 +1298,7 @@
           <w:szCs w:val="22"/>
         </w:rPr>
       </w:pPr>
-      <w:hyperlink w:anchor="_Toc467450302" w:history="1">
+      <w:hyperlink w:anchor="_Toc467455882" w:history="1">
         <w:r>
           <w:rPr>
             <w:rStyle w:val="Hyperlink"/>
@@ -1292,7 +1324,7 @@
             <w:noProof/>
             <w:webHidden/>
           </w:rPr>
-          <w:instrText xml:space="preserve"> PAGEREF _Toc467450302 \h </w:instrText>
+          <w:instrText xml:space="preserve"> PAGEREF _Toc467455882 \h </w:instrText>
         </w:r>
         <w:r>
           <w:rPr>
@@ -1336,7 +1368,7 @@
           <w:szCs w:val="22"/>
         </w:rPr>
       </w:pPr>
-      <w:hyperlink w:anchor="_Toc467450303" w:history="1">
+      <w:hyperlink w:anchor="_Toc467455883" w:history="1">
         <w:r>
           <w:rPr>
             <w:rStyle w:val="Hyperlink"/>
@@ -1362,7 +1394,7 @@
             <w:noProof/>
             <w:webHidden/>
           </w:rPr>
-          <w:instrText xml:space="preserve"> PAGEREF _Toc467450303 \h </w:instrText>
+          <w:instrText xml:space="preserve"> PAGEREF _Toc467455883 \h </w:instrText>
         </w:r>
         <w:r>
           <w:rPr>
@@ -1406,7 +1438,7 @@
           <w:szCs w:val="22"/>
         </w:rPr>
       </w:pPr>
-      <w:hyperlink w:anchor="_Toc467450304" w:history="1">
+      <w:hyperlink w:anchor="_Toc467455884" w:history="1">
         <w:r>
           <w:rPr>
             <w:rStyle w:val="Hyperlink"/>
@@ -1432,7 +1464,7 @@
             <w:noProof/>
             <w:webHidden/>
           </w:rPr>
-          <w:instrText xml:space="preserve"> PAGEREF _Toc467450304 \h </w:instrText>
+          <w:instrText xml:space="preserve"> PAGEREF _Toc467455884 \h </w:instrText>
         </w:r>
         <w:r>
           <w:rPr>
@@ -1476,7 +1508,7 @@
           <w:szCs w:val="22"/>
         </w:rPr>
       </w:pPr>
-      <w:hyperlink w:anchor="_Toc467450305" w:history="1">
+      <w:hyperlink w:anchor="_Toc467455885" w:history="1">
         <w:r>
           <w:rPr>
             <w:rStyle w:val="Hyperlink"/>
@@ -1502,7 +1534,7 @@
             <w:noProof/>
             <w:webHidden/>
           </w:rPr>
-          <w:instrText xml:space="preserve"> PAGEREF _Toc467450305 \h </w:instrText>
+          <w:instrText xml:space="preserve"> PAGEREF _Toc467455885 \h </w:instrText>
         </w:r>
         <w:r>
           <w:rPr>
@@ -1546,7 +1578,7 @@
           <w:szCs w:val="22"/>
         </w:rPr>
       </w:pPr>
-      <w:hyperlink w:anchor="_Toc467450306" w:history="1">
+      <w:hyperlink w:anchor="_Toc467455886" w:history="1">
         <w:r>
           <w:rPr>
             <w:rStyle w:val="Hyperlink"/>
@@ -1572,7 +1604,7 @@
             <w:noProof/>
             <w:webHidden/>
           </w:rPr>
-          <w:instrText xml:space="preserve"> PAGEREF _Toc467450306 \h </w:instrText>
+          <w:instrText xml:space="preserve"> PAGEREF _Toc467455886 \h </w:instrText>
         </w:r>
         <w:r>
           <w:rPr>
@@ -1616,7 +1648,7 @@
           <w:szCs w:val="22"/>
         </w:rPr>
       </w:pPr>
-      <w:hyperlink w:anchor="_Toc467450307" w:history="1">
+      <w:hyperlink w:anchor="_Toc467455887" w:history="1">
         <w:r>
           <w:rPr>
             <w:rStyle w:val="Hyperlink"/>
@@ -1642,7 +1674,7 @@
             <w:noProof/>
             <w:webHidden/>
           </w:rPr>
-          <w:instrText xml:space="preserve"> PAGEREF _Toc467450307 \h </w:instrText>
+          <w:instrText xml:space="preserve"> PAGEREF _Toc467455887 \h </w:instrText>
         </w:r>
         <w:r>
           <w:rPr>
@@ -1686,7 +1718,7 @@
           <w:szCs w:val="22"/>
         </w:rPr>
       </w:pPr>
-      <w:hyperlink w:anchor="_Toc467450308" w:history="1">
+      <w:hyperlink w:anchor="_Toc467455888" w:history="1">
         <w:r>
           <w:rPr>
             <w:rStyle w:val="Hyperlink"/>
@@ -1712,7 +1744,7 @@
             <w:noProof/>
             <w:webHidden/>
           </w:rPr>
-          <w:instrText xml:space="preserve"> PAGEREF _Toc467450308 \h </w:instrText>
+          <w:instrText xml:space="preserve"> PAGEREF _Toc467455888 \h </w:instrText>
         </w:r>
         <w:r>
           <w:rPr>
@@ -1756,7 +1788,7 @@
           <w:szCs w:val="22"/>
         </w:rPr>
       </w:pPr>
-      <w:hyperlink w:anchor="_Toc467450309" w:history="1">
+      <w:hyperlink w:anchor="_Toc467455889" w:history="1">
         <w:r>
           <w:rPr>
             <w:rStyle w:val="Hyperlink"/>
@@ -1782,7 +1814,7 @@
             <w:noProof/>
             <w:webHidden/>
           </w:rPr>
-          <w:instrText xml:space="preserve"> PAGEREF _Toc467450309 \h </w:instrText>
+          <w:instrText xml:space="preserve"> PAGEREF _Toc467455889 \h </w:instrText>
         </w:r>
         <w:r>
           <w:rPr>
@@ -1826,7 +1858,7 @@
           <w:szCs w:val="22"/>
         </w:rPr>
       </w:pPr>
-      <w:hyperlink w:anchor="_Toc467450310" w:history="1">
+      <w:hyperlink w:anchor="_Toc467455890" w:history="1">
         <w:r>
           <w:rPr>
             <w:rStyle w:val="Hyperlink"/>
@@ -1852,7 +1884,7 @@
             <w:noProof/>
             <w:webHidden/>
           </w:rPr>
-          <w:instrText xml:space="preserve"> PAGEREF _Toc467450310 \h </w:instrText>
+          <w:instrText xml:space="preserve"> PAGEREF _Toc467455890 \h </w:instrText>
         </w:r>
         <w:r>
           <w:rPr>
@@ -1896,7 +1928,7 @@
           <w:szCs w:val="22"/>
         </w:rPr>
       </w:pPr>
-      <w:hyperlink w:anchor="_Toc467450311" w:history="1">
+      <w:hyperlink w:anchor="_Toc467455891" w:history="1">
         <w:r>
           <w:rPr>
             <w:rStyle w:val="Hyperlink"/>
@@ -1922,7 +1954,7 @@
             <w:noProof/>
             <w:webHidden/>
           </w:rPr>
-          <w:instrText xml:space="preserve"> PAGEREF _Toc467450311 \h </w:instrText>
+          <w:instrText xml:space="preserve"> PAGEREF _Toc467455891 \h </w:instrText>
         </w:r>
         <w:r>
           <w:rPr>
@@ -1966,7 +1998,7 @@
           <w:szCs w:val="22"/>
         </w:rPr>
       </w:pPr>
-      <w:hyperlink w:anchor="_Toc467450312" w:history="1">
+      <w:hyperlink w:anchor="_Toc467455892" w:history="1">
         <w:r>
           <w:rPr>
             <w:rStyle w:val="Hyperlink"/>
@@ -1992,7 +2024,7 @@
             <w:noProof/>
             <w:webHidden/>
           </w:rPr>
-          <w:instrText xml:space="preserve"> PAGEREF _Toc467450312 \h </w:instrText>
+          <w:instrText xml:space="preserve"> PAGEREF _Toc467455892 \h </w:instrText>
         </w:r>
         <w:r>
           <w:rPr>
@@ -2036,7 +2068,7 @@
           <w:szCs w:val="22"/>
         </w:rPr>
       </w:pPr>
-      <w:hyperlink w:anchor="_Toc467450313" w:history="1">
+      <w:hyperlink w:anchor="_Toc467455893" w:history="1">
         <w:r>
           <w:rPr>
             <w:rStyle w:val="Hyperlink"/>
@@ -2062,7 +2094,7 @@
             <w:noProof/>
             <w:webHidden/>
           </w:rPr>
-          <w:instrText xml:space="preserve"> PAGEREF _Toc467450313 \h </w:instrText>
+          <w:instrText xml:space="preserve"> PAGEREF _Toc467455893 \h </w:instrText>
         </w:r>
         <w:r>
           <w:rPr>
@@ -2106,7 +2138,7 @@
           <w:szCs w:val="22"/>
         </w:rPr>
       </w:pPr>
-      <w:hyperlink w:anchor="_Toc467450314" w:history="1">
+      <w:hyperlink w:anchor="_Toc467455894" w:history="1">
         <w:r>
           <w:rPr>
             <w:rStyle w:val="Hyperlink"/>
@@ -2132,7 +2164,7 @@
             <w:noProof/>
             <w:webHidden/>
           </w:rPr>
-          <w:instrText xml:space="preserve"> PAGEREF _Toc467450314 \h </w:instrText>
+          <w:instrText xml:space="preserve"> PAGEREF _Toc467455894 \h </w:instrText>
         </w:r>
         <w:r>
           <w:rPr>
@@ -2176,7 +2208,7 @@
           <w:szCs w:val="22"/>
         </w:rPr>
       </w:pPr>
-      <w:hyperlink w:anchor="_Toc467450315" w:history="1">
+      <w:hyperlink w:anchor="_Toc467455895" w:history="1">
         <w:r>
           <w:rPr>
             <w:rStyle w:val="Hyperlink"/>
@@ -2202,7 +2234,7 @@
             <w:noProof/>
             <w:webHidden/>
           </w:rPr>
-          <w:instrText xml:space="preserve"> PAGEREF _Toc467450315 \h </w:instrText>
+          <w:instrText xml:space="preserve"> PAGEREF _Toc467455895 \h </w:instrText>
         </w:r>
         <w:r>
           <w:rPr>
@@ -2246,7 +2278,7 @@
           <w:szCs w:val="22"/>
         </w:rPr>
       </w:pPr>
-      <w:hyperlink w:anchor="_Toc467450316" w:history="1">
+      <w:hyperlink w:anchor="_Toc467455896" w:history="1">
         <w:r>
           <w:rPr>
             <w:rStyle w:val="Hyperlink"/>
@@ -2272,7 +2304,7 @@
             <w:noProof/>
             <w:webHidden/>
           </w:rPr>
-          <w:instrText xml:space="preserve"> PAGEREF _Toc467450316 \h </w:instrText>
+          <w:instrText xml:space="preserve"> PAGEREF _Toc467455896 \h </w:instrText>
         </w:r>
         <w:r>
           <w:rPr>
@@ -2316,7 +2348,7 @@
           <w:szCs w:val="22"/>
         </w:rPr>
       </w:pPr>
-      <w:hyperlink w:anchor="_Toc467450317" w:history="1">
+      <w:hyperlink w:anchor="_Toc467455897" w:history="1">
         <w:r>
           <w:rPr>
             <w:rStyle w:val="Hyperlink"/>
@@ -2342,7 +2374,7 @@
             <w:noProof/>
             <w:webHidden/>
           </w:rPr>
-          <w:instrText xml:space="preserve"> PAGEREF _Toc467450317 \h </w:instrText>
+          <w:instrText xml:space="preserve"> PAGEREF _Toc467455897 \h </w:instrText>
         </w:r>
         <w:r>
           <w:rPr>
@@ -2386,7 +2418,7 @@
           <w:szCs w:val="22"/>
         </w:rPr>
       </w:pPr>
-      <w:hyperlink w:anchor="_Toc467450318" w:history="1">
+      <w:hyperlink w:anchor="_Toc467455898" w:history="1">
         <w:r>
           <w:rPr>
             <w:rStyle w:val="Hyperlink"/>
@@ -2412,7 +2444,7 @@
             <w:noProof/>
             <w:webHidden/>
           </w:rPr>
-          <w:instrText xml:space="preserve"> PAGEREF _Toc467450318 \h </w:instrText>
+          <w:instrText xml:space="preserve"> PAGEREF _Toc467455898 \h </w:instrText>
         </w:r>
         <w:r>
           <w:rPr>
@@ -2456,7 +2488,7 @@
           <w:szCs w:val="22"/>
         </w:rPr>
       </w:pPr>
-      <w:hyperlink w:anchor="_Toc467450319" w:history="1">
+      <w:hyperlink w:anchor="_Toc467455899" w:history="1">
         <w:r>
           <w:rPr>
             <w:rStyle w:val="Hyperlink"/>
@@ -2482,7 +2514,7 @@
             <w:noProof/>
             <w:webHidden/>
           </w:rPr>
-          <w:instrText xml:space="preserve"> PAGEREF _Toc467450319 \h </w:instrText>
+          <w:instrText xml:space="preserve"> PAGEREF _Toc467455899 \h </w:instrText>
         </w:r>
         <w:r>
           <w:rPr>
@@ -2526,7 +2558,7 @@
           <w:szCs w:val="22"/>
         </w:rPr>
       </w:pPr>
-      <w:hyperlink w:anchor="_Toc467450320" w:history="1">
+      <w:hyperlink w:anchor="_Toc467455900" w:history="1">
         <w:r>
           <w:rPr>
             <w:rStyle w:val="Hyperlink"/>
@@ -2552,7 +2584,7 @@
             <w:noProof/>
             <w:webHidden/>
           </w:rPr>
-          <w:instrText xml:space="preserve"> PAGEREF _Toc467450320 \h </w:instrText>
+          <w:instrText xml:space="preserve"> PAGEREF _Toc467455900 \h </w:instrText>
         </w:r>
         <w:r>
           <w:rPr>
@@ -2596,7 +2628,7 @@
           <w:szCs w:val="22"/>
         </w:rPr>
       </w:pPr>
-      <w:hyperlink w:anchor="_Toc467450321" w:history="1">
+      <w:hyperlink w:anchor="_Toc467455901" w:history="1">
         <w:r>
           <w:rPr>
             <w:rStyle w:val="Hyperlink"/>
@@ -2622,7 +2654,7 @@
             <w:noProof/>
             <w:webHidden/>
           </w:rPr>
-          <w:instrText xml:space="preserve"> PAGEREF _Toc467450321 \h </w:instrText>
+          <w:instrText xml:space="preserve"> PAGEREF _Toc467455901 \h </w:instrText>
         </w:r>
         <w:r>
           <w:rPr>
@@ -2652,26 +2684,6 @@
           <w:fldChar w:fldCharType="end"/>
         </w:r>
       </w:hyperlink>
-    </w:p>
-    <w:p>
-      <w:pPr>
-        <w:pStyle w:val="TF-xpre-listadetabelasTTULO"/>
-      </w:pPr>
-      <w:r>
-        <w:rPr>
-          <w:sz w:val="24"/>
-          <w:szCs w:val="24"/>
-          <w:lang w:val="en-US"/>
-        </w:rPr>
-        <w:fldChar w:fldCharType="end"/>
-      </w:r>
-      <w:r>
-        <w:br w:type="page"/>
-      </w:r>
-      <w:r>
-        <w:lastRenderedPageBreak/>
-        <w:t>LISTA DE Quadros</w:t>
-      </w:r>
     </w:p>
     <w:p>
       <w:pPr>
@@ -2686,33 +2698,12 @@
           <w:szCs w:val="22"/>
         </w:rPr>
       </w:pPr>
-      <w:r>
-        <w:rPr>
-          <w:b/>
-          <w:caps/>
-        </w:rPr>
-        <w:fldChar w:fldCharType="begin"/>
-      </w:r>
-      <w:r>
-        <w:rPr>
-          <w:b/>
-          <w:caps/>
-        </w:rPr>
-        <w:instrText xml:space="preserve"> TOC \h \z \c "Quadro" </w:instrText>
-      </w:r>
-      <w:r>
-        <w:rPr>
-          <w:b/>
-          <w:caps/>
-        </w:rPr>
-        <w:fldChar w:fldCharType="separate"/>
-      </w:r>
-      <w:hyperlink w:anchor="_Toc467453747" w:history="1">
+      <w:hyperlink w:anchor="_Toc467455902" w:history="1">
         <w:r>
           <w:rPr>
             <w:rStyle w:val="Hyperlink"/>
           </w:rPr>
-          <w:t>Quadro 1 - Comparativo entre os trabalhos correlatos e o trabalho proposto</w:t>
+          <w:t>Figura 24 - Executando ObdJrpListDevices no Raspberry Pi</w:t>
         </w:r>
         <w:r>
           <w:rPr>
@@ -2733,7 +2724,7 @@
             <w:noProof/>
             <w:webHidden/>
           </w:rPr>
-          <w:instrText xml:space="preserve"> PAGEREF _Toc467453747 \h </w:instrText>
+          <w:instrText xml:space="preserve"> PAGEREF _Toc467455902 \h </w:instrText>
         </w:r>
         <w:r>
           <w:rPr>
@@ -2753,7 +2744,7 @@
             <w:noProof/>
             <w:webHidden/>
           </w:rPr>
-          <w:t>26</w:t>
+          <w:t>41</w:t>
         </w:r>
         <w:r>
           <w:rPr>
@@ -2763,6 +2754,26 @@
           <w:fldChar w:fldCharType="end"/>
         </w:r>
       </w:hyperlink>
+    </w:p>
+    <w:p>
+      <w:pPr>
+        <w:pStyle w:val="TF-xpre-listadetabelasTTULO"/>
+      </w:pPr>
+      <w:r>
+        <w:rPr>
+          <w:sz w:val="24"/>
+          <w:szCs w:val="24"/>
+          <w:lang w:val="en-US"/>
+        </w:rPr>
+        <w:fldChar w:fldCharType="end"/>
+      </w:r>
+      <w:r>
+        <w:br w:type="page"/>
+      </w:r>
+      <w:r>
+        <w:lastRenderedPageBreak/>
+        <w:t>LISTA DE Quadros</w:t>
+      </w:r>
     </w:p>
     <w:p>
       <w:pPr>
@@ -2777,12 +2788,33 @@
           <w:szCs w:val="22"/>
         </w:rPr>
       </w:pPr>
-      <w:hyperlink w:anchor="_Toc467453748" w:history="1">
+      <w:r>
+        <w:rPr>
+          <w:b/>
+          <w:caps/>
+        </w:rPr>
+        <w:fldChar w:fldCharType="begin"/>
+      </w:r>
+      <w:r>
+        <w:rPr>
+          <w:b/>
+          <w:caps/>
+        </w:rPr>
+        <w:instrText xml:space="preserve"> TOC \h \z \c "Quadro" </w:instrText>
+      </w:r>
+      <w:r>
+        <w:rPr>
+          <w:b/>
+          <w:caps/>
+        </w:rPr>
+        <w:fldChar w:fldCharType="separate"/>
+      </w:r>
+      <w:hyperlink w:anchor="_Toc467455910" w:history="1">
         <w:r>
           <w:rPr>
             <w:rStyle w:val="Hyperlink"/>
           </w:rPr>
-          <w:t>Quadro 2 - Listando dispositivos e serviços Bluetooth</w:t>
+          <w:t>Quadro 1 - Comparativo entre os trabalhos correlatos e o trabalho proposto</w:t>
         </w:r>
         <w:r>
           <w:rPr>
@@ -2803,7 +2835,7 @@
             <w:noProof/>
             <w:webHidden/>
           </w:rPr>
-          <w:instrText xml:space="preserve"> PAGEREF _Toc467453748 \h </w:instrText>
+          <w:instrText xml:space="preserve"> PAGEREF _Toc467455910 \h </w:instrText>
         </w:r>
         <w:r>
           <w:rPr>
@@ -2823,7 +2855,7 @@
             <w:noProof/>
             <w:webHidden/>
           </w:rPr>
-          <w:t>36</w:t>
+          <w:t>26</w:t>
         </w:r>
         <w:r>
           <w:rPr>
@@ -2847,12 +2879,12 @@
           <w:szCs w:val="22"/>
         </w:rPr>
       </w:pPr>
-      <w:hyperlink w:anchor="_Toc467453749" w:history="1">
+      <w:hyperlink w:anchor="_Toc467455911" w:history="1">
         <w:r>
           <w:rPr>
             <w:rStyle w:val="Hyperlink"/>
           </w:rPr>
-          <w:t>Quadro 3 - Disparando consulta de dispositivos com JABWT</w:t>
+          <w:t>Quadro 2 - Listando dispositivos e serviços Bluetooth</w:t>
         </w:r>
         <w:r>
           <w:rPr>
@@ -2873,7 +2905,7 @@
             <w:noProof/>
             <w:webHidden/>
           </w:rPr>
-          <w:instrText xml:space="preserve"> PAGEREF _Toc467453749 \h </w:instrText>
+          <w:instrText xml:space="preserve"> PAGEREF _Toc467455911 \h </w:instrText>
         </w:r>
         <w:r>
           <w:rPr>
@@ -2893,7 +2925,7 @@
             <w:noProof/>
             <w:webHidden/>
           </w:rPr>
-          <w:t>37</w:t>
+          <w:t>36</w:t>
         </w:r>
         <w:r>
           <w:rPr>
@@ -2917,12 +2949,12 @@
           <w:szCs w:val="22"/>
         </w:rPr>
       </w:pPr>
-      <w:hyperlink w:anchor="_Toc467453750" w:history="1">
+      <w:hyperlink w:anchor="_Toc467455912" w:history="1">
         <w:r>
           <w:rPr>
             <w:rStyle w:val="Hyperlink"/>
           </w:rPr>
-          <w:t>Quadro 4 - DiscoveryListener para consulta de dispositivos</w:t>
+          <w:t>Quadro 3 - Disparando consulta de dispositivos com JABWT</w:t>
         </w:r>
         <w:r>
           <w:rPr>
@@ -2943,7 +2975,7 @@
             <w:noProof/>
             <w:webHidden/>
           </w:rPr>
-          <w:instrText xml:space="preserve"> PAGEREF _Toc467453750 \h </w:instrText>
+          <w:instrText xml:space="preserve"> PAGEREF _Toc467455912 \h </w:instrText>
         </w:r>
         <w:r>
           <w:rPr>
@@ -2987,12 +3019,12 @@
           <w:szCs w:val="22"/>
         </w:rPr>
       </w:pPr>
-      <w:hyperlink w:anchor="_Toc467453751" w:history="1">
+      <w:hyperlink w:anchor="_Toc467455913" w:history="1">
         <w:r>
           <w:rPr>
             <w:rStyle w:val="Hyperlink"/>
           </w:rPr>
-          <w:t>Quadro 5 - Classe Lock utilizada para sincronização de processos</w:t>
+          <w:t>Quadro 4 - DiscoveryListener para consulta de dispositivos</w:t>
         </w:r>
         <w:r>
           <w:rPr>
@@ -3013,7 +3045,7 @@
             <w:noProof/>
             <w:webHidden/>
           </w:rPr>
-          <w:instrText xml:space="preserve"> PAGEREF _Toc467453751 \h </w:instrText>
+          <w:instrText xml:space="preserve"> PAGEREF _Toc467455913 \h </w:instrText>
         </w:r>
         <w:r>
           <w:rPr>
@@ -3033,7 +3065,7 @@
             <w:noProof/>
             <w:webHidden/>
           </w:rPr>
-          <w:t>38</w:t>
+          <w:t>37</w:t>
         </w:r>
         <w:r>
           <w:rPr>
@@ -3057,12 +3089,12 @@
           <w:szCs w:val="22"/>
         </w:rPr>
       </w:pPr>
-      <w:hyperlink w:anchor="_Toc467453752" w:history="1">
+      <w:hyperlink w:anchor="_Toc467455914" w:history="1">
         <w:r>
           <w:rPr>
             <w:rStyle w:val="Hyperlink"/>
           </w:rPr>
-          <w:t>Quadro 6 - Disparando consulta de serviços com JABWT</w:t>
+          <w:t>Quadro 5 - Classe Lock utilizada para sincronização de processos</w:t>
         </w:r>
         <w:r>
           <w:rPr>
@@ -3083,7 +3115,7 @@
             <w:noProof/>
             <w:webHidden/>
           </w:rPr>
-          <w:instrText xml:space="preserve"> PAGEREF _Toc467453752 \h </w:instrText>
+          <w:instrText xml:space="preserve"> PAGEREF _Toc467455914 \h </w:instrText>
         </w:r>
         <w:r>
           <w:rPr>
@@ -3103,7 +3135,7 @@
             <w:noProof/>
             <w:webHidden/>
           </w:rPr>
-          <w:t>39</w:t>
+          <w:t>38</w:t>
         </w:r>
         <w:r>
           <w:rPr>
@@ -3127,11 +3159,81 @@
           <w:szCs w:val="22"/>
         </w:rPr>
       </w:pPr>
-      <w:hyperlink w:anchor="_Toc467453753" w:history="1">
+      <w:hyperlink w:anchor="_Toc467455915" w:history="1">
         <w:r>
           <w:rPr>
             <w:rStyle w:val="Hyperlink"/>
           </w:rPr>
+          <w:t>Quadro 6 - Disparando consulta de serviços com JABWT</w:t>
+        </w:r>
+        <w:r>
+          <w:rPr>
+            <w:noProof/>
+            <w:webHidden/>
+          </w:rPr>
+          <w:tab/>
+        </w:r>
+        <w:r>
+          <w:rPr>
+            <w:noProof/>
+            <w:webHidden/>
+          </w:rPr>
+          <w:fldChar w:fldCharType="begin"/>
+        </w:r>
+        <w:r>
+          <w:rPr>
+            <w:noProof/>
+            <w:webHidden/>
+          </w:rPr>
+          <w:instrText xml:space="preserve"> PAGEREF _Toc467455915 \h </w:instrText>
+        </w:r>
+        <w:r>
+          <w:rPr>
+            <w:noProof/>
+            <w:webHidden/>
+          </w:rPr>
+        </w:r>
+        <w:r>
+          <w:rPr>
+            <w:noProof/>
+            <w:webHidden/>
+          </w:rPr>
+          <w:fldChar w:fldCharType="separate"/>
+        </w:r>
+        <w:r>
+          <w:rPr>
+            <w:noProof/>
+            <w:webHidden/>
+          </w:rPr>
+          <w:t>39</w:t>
+        </w:r>
+        <w:r>
+          <w:rPr>
+            <w:noProof/>
+            <w:webHidden/>
+          </w:rPr>
+          <w:fldChar w:fldCharType="end"/>
+        </w:r>
+      </w:hyperlink>
+    </w:p>
+    <w:p>
+      <w:pPr>
+        <w:pStyle w:val="ndicedeilustraes"/>
+        <w:tabs>
+          <w:tab w:val="right" w:leader="dot" w:pos="9062"/>
+        </w:tabs>
+        <w:rPr>
+          <w:rFonts w:asciiTheme="minorHAnsi" w:eastAsiaTheme="minorEastAsia" w:hAnsiTheme="minorHAnsi" w:cstheme="minorBidi"/>
+          <w:noProof/>
+          <w:sz w:val="22"/>
+          <w:szCs w:val="22"/>
+        </w:rPr>
+      </w:pPr>
+      <w:hyperlink w:anchor="_Toc467455916" w:history="1">
+        <w:r>
+          <w:rPr>
+            <w:rStyle w:val="Hyperlink"/>
+          </w:rPr>
           <w:t>Quadro 7 - DiscoveryListener para consulta de serviços</w:t>
         </w:r>
         <w:r>
@@ -3153,7 +3255,7 @@
             <w:noProof/>
             <w:webHidden/>
           </w:rPr>
-          <w:instrText xml:space="preserve"> PAGEREF _Toc467453753 \h </w:instrText>
+          <w:instrText xml:space="preserve"> PAGEREF _Toc467455916 \h </w:instrText>
         </w:r>
         <w:r>
           <w:rPr>
@@ -3414,8 +3516,6 @@
       <w:r>
         <w:t>PID – Parameter Identification Number</w:t>
       </w:r>
-      <w:bookmarkStart w:id="0" w:name="_GoBack"/>
-      <w:bookmarkEnd w:id="0"/>
     </w:p>
     <w:p>
       <w:pPr>
@@ -6686,7 +6786,7 @@
         <w:pStyle w:val="TF-LEGENDA"/>
       </w:pPr>
       <w:bookmarkStart w:id="50" w:name="_Ref466208032"/>
-      <w:bookmarkStart w:id="51" w:name="_Toc467450299"/>
+      <w:bookmarkStart w:id="51" w:name="_Toc467455879"/>
       <w:r>
         <w:lastRenderedPageBreak/>
         <w:t xml:space="preserve">Figura </w:t>
@@ -6863,13 +6963,16 @@
         <w:fldChar w:fldCharType="begin"/>
       </w:r>
       <w:r>
-        <w:instrText xml:space="preserve"> </w:instrText>
-      </w:r>
-      <w:r>
-        <w:instrText>INCLUDEPICTURE  "http://www.riorand.com/media/wysiwyg/OBDIIport.jpg" \* MERGEFORMATINET</w:instrText>
-      </w:r>
-      <w:r>
-        <w:instrText xml:space="preserve"> </w:instrText>
+        <w:instrText xml:space="preserve"> INCLUDEPICTURE  "http://www.riorand.com/media/wysiwyg/OBDIIport.jpg" \* MERGEFORMATINET </w:instrText>
+      </w:r>
+      <w:r>
+        <w:fldChar w:fldCharType="separate"/>
+      </w:r>
+      <w:r>
+        <w:fldChar w:fldCharType="begin"/>
+      </w:r>
+      <w:r>
+        <w:instrText xml:space="preserve"> INCLUDEPICTURE  "http://www.riorand.com/media/wysiwyg/OBDIIport.jpg" \* MERGEFORMATINET </w:instrText>
       </w:r>
       <w:r>
         <w:fldChar w:fldCharType="separate"/>
@@ -6952,6 +7055,9 @@
       <w:r>
         <w:fldChar w:fldCharType="end"/>
       </w:r>
+      <w:r>
+        <w:fldChar w:fldCharType="end"/>
+      </w:r>
     </w:p>
     <w:p>
       <w:pPr>
@@ -7798,7 +7904,7 @@
       </w:pPr>
       <w:bookmarkStart w:id="56" w:name="_Ref466210186"/>
       <w:bookmarkStart w:id="57" w:name="_Ref466210172"/>
-      <w:bookmarkStart w:id="58" w:name="_Toc467450300"/>
+      <w:bookmarkStart w:id="58" w:name="_Toc467455880"/>
       <w:r>
         <w:lastRenderedPageBreak/>
         <w:t xml:space="preserve">Figura </w:t>
@@ -7923,7 +8029,7 @@
         <w:pStyle w:val="TF-LEGENDA"/>
       </w:pPr>
       <w:bookmarkStart w:id="59" w:name="_Ref466210370"/>
-      <w:bookmarkStart w:id="60" w:name="_Toc467450301"/>
+      <w:bookmarkStart w:id="60" w:name="_Toc467455881"/>
       <w:r>
         <w:t xml:space="preserve">Figura </w:t>
       </w:r>
@@ -8053,7 +8159,7 @@
         <w:pStyle w:val="TF-LEGENDA"/>
       </w:pPr>
       <w:bookmarkStart w:id="61" w:name="_Ref466210480"/>
-      <w:bookmarkStart w:id="62" w:name="_Toc467450302"/>
+      <w:bookmarkStart w:id="62" w:name="_Toc467455882"/>
       <w:r>
         <w:lastRenderedPageBreak/>
         <w:t xml:space="preserve">Figura </w:t>
@@ -8174,7 +8280,7 @@
         <w:pStyle w:val="TF-LEGENDA"/>
       </w:pPr>
       <w:bookmarkStart w:id="63" w:name="_Ref466210625"/>
-      <w:bookmarkStart w:id="64" w:name="_Toc467450303"/>
+      <w:bookmarkStart w:id="64" w:name="_Toc467455883"/>
       <w:r>
         <w:t xml:space="preserve">Figura </w:t>
       </w:r>
@@ -8399,7 +8505,7 @@
         <w:pStyle w:val="TF-LEGENDA"/>
       </w:pPr>
       <w:bookmarkStart w:id="65" w:name="_Ref466210727"/>
-      <w:bookmarkStart w:id="66" w:name="_Toc467450304"/>
+      <w:bookmarkStart w:id="66" w:name="_Toc467455884"/>
       <w:r>
         <w:t xml:space="preserve">Figura </w:t>
       </w:r>
@@ -8575,7 +8681,7 @@
         <w:pStyle w:val="TF-LEGENDA"/>
       </w:pPr>
       <w:bookmarkStart w:id="67" w:name="_Ref466210805"/>
-      <w:bookmarkStart w:id="68" w:name="_Toc467450305"/>
+      <w:bookmarkStart w:id="68" w:name="_Toc467455885"/>
       <w:r>
         <w:t xml:space="preserve">Figura </w:t>
       </w:r>
@@ -8790,7 +8896,7 @@
         <w:pStyle w:val="TF-LEGENDA"/>
       </w:pPr>
       <w:bookmarkStart w:id="72" w:name="_Ref466210996"/>
-      <w:bookmarkStart w:id="73" w:name="_Toc467450306"/>
+      <w:bookmarkStart w:id="73" w:name="_Toc467455886"/>
       <w:r>
         <w:t xml:space="preserve">Figura </w:t>
       </w:r>
@@ -9576,7 +9682,7 @@
       </w:pPr>
       <w:bookmarkStart w:id="78" w:name="_Ref466211462"/>
       <w:bookmarkStart w:id="79" w:name="_Ref466211456"/>
-      <w:bookmarkStart w:id="80" w:name="_Toc467450307"/>
+      <w:bookmarkStart w:id="80" w:name="_Toc467455887"/>
       <w:r>
         <w:lastRenderedPageBreak/>
         <w:t xml:space="preserve">Figura </w:t>
@@ -9695,7 +9801,7 @@
         <w:pStyle w:val="TF-LEGENDA"/>
       </w:pPr>
       <w:bookmarkStart w:id="81" w:name="_Ref466211579"/>
-      <w:bookmarkStart w:id="82" w:name="_Toc467450308"/>
+      <w:bookmarkStart w:id="82" w:name="_Toc467455888"/>
       <w:r>
         <w:t xml:space="preserve">Figura </w:t>
       </w:r>
@@ -9829,7 +9935,7 @@
         <w:pStyle w:val="TF-LEGENDA"/>
       </w:pPr>
       <w:bookmarkStart w:id="83" w:name="_Ref466211655"/>
-      <w:bookmarkStart w:id="84" w:name="_Toc467450309"/>
+      <w:bookmarkStart w:id="84" w:name="_Toc467455889"/>
       <w:r>
         <w:lastRenderedPageBreak/>
         <w:t xml:space="preserve">Figura </w:t>
@@ -9947,7 +10053,7 @@
         <w:pStyle w:val="TF-LEGENDA"/>
       </w:pPr>
       <w:bookmarkStart w:id="85" w:name="_Ref466212162"/>
-      <w:bookmarkStart w:id="86" w:name="_Toc467450310"/>
+      <w:bookmarkStart w:id="86" w:name="_Toc467455890"/>
       <w:r>
         <w:t xml:space="preserve">Figura </w:t>
       </w:r>
@@ -10209,7 +10315,7 @@
         <w:pStyle w:val="TF-LEGENDA"/>
       </w:pPr>
       <w:bookmarkStart w:id="89" w:name="_Ref466212481"/>
-      <w:bookmarkStart w:id="90" w:name="_Toc467450311"/>
+      <w:bookmarkStart w:id="90" w:name="_Toc467455891"/>
       <w:r>
         <w:t xml:space="preserve">Figura </w:t>
       </w:r>
@@ -10338,7 +10444,7 @@
         <w:pStyle w:val="TF-LEGENDA"/>
       </w:pPr>
       <w:bookmarkStart w:id="91" w:name="_Ref466212502"/>
-      <w:bookmarkStart w:id="92" w:name="_Toc467450312"/>
+      <w:bookmarkStart w:id="92" w:name="_Toc467455892"/>
       <w:r>
         <w:lastRenderedPageBreak/>
         <w:t xml:space="preserve">Figura </w:t>
@@ -10459,7 +10565,7 @@
         <w:pStyle w:val="TF-LEGENDA"/>
       </w:pPr>
       <w:bookmarkStart w:id="93" w:name="_Ref466212522"/>
-      <w:bookmarkStart w:id="94" w:name="_Toc467450313"/>
+      <w:bookmarkStart w:id="94" w:name="_Toc467455893"/>
       <w:r>
         <w:t xml:space="preserve">Figura </w:t>
       </w:r>
@@ -10643,7 +10749,7 @@
         <w:pStyle w:val="TF-LEGENDA"/>
       </w:pPr>
       <w:bookmarkStart w:id="97" w:name="_Ref466212768"/>
-      <w:bookmarkStart w:id="98" w:name="_Toc467453747"/>
+      <w:bookmarkStart w:id="98" w:name="_Toc467455910"/>
       <w:r>
         <w:t xml:space="preserve">Quadro </w:t>
       </w:r>
@@ -11928,7 +12034,7 @@
       </w:pPr>
       <w:bookmarkStart w:id="121" w:name="_Ref466328055"/>
       <w:bookmarkStart w:id="122" w:name="_Ref466328047"/>
-      <w:bookmarkStart w:id="123" w:name="_Toc467450314"/>
+      <w:bookmarkStart w:id="123" w:name="_Toc467455894"/>
       <w:r>
         <w:t xml:space="preserve">Figura </w:t>
       </w:r>
@@ -12059,7 +12165,7 @@
         <w:pStyle w:val="TF-LEGENDA"/>
       </w:pPr>
       <w:bookmarkStart w:id="124" w:name="_Ref466387281"/>
-      <w:bookmarkStart w:id="125" w:name="_Toc467450315"/>
+      <w:bookmarkStart w:id="125" w:name="_Toc467455895"/>
       <w:r>
         <w:t xml:space="preserve">Figura </w:t>
       </w:r>
@@ -12241,7 +12347,7 @@
         <w:pStyle w:val="TF-LEGENDA"/>
       </w:pPr>
       <w:bookmarkStart w:id="127" w:name="_Ref466391896"/>
-      <w:bookmarkStart w:id="128" w:name="_Toc467450316"/>
+      <w:bookmarkStart w:id="128" w:name="_Toc467455896"/>
       <w:r>
         <w:lastRenderedPageBreak/>
         <w:t xml:space="preserve">Figura </w:t>
@@ -12883,7 +12989,7 @@
         <w:pStyle w:val="TF-LEGENDA"/>
       </w:pPr>
       <w:bookmarkStart w:id="140" w:name="_Ref466329477"/>
-      <w:bookmarkStart w:id="141" w:name="_Toc467450317"/>
+      <w:bookmarkStart w:id="141" w:name="_Toc467455897"/>
       <w:r>
         <w:t xml:space="preserve">Figura </w:t>
       </w:r>
@@ -13296,7 +13402,7 @@
       </w:pPr>
       <w:bookmarkStart w:id="146" w:name="_Ref466378946"/>
       <w:bookmarkStart w:id="147" w:name="_Ref466378940"/>
-      <w:bookmarkStart w:id="148" w:name="_Toc467450318"/>
+      <w:bookmarkStart w:id="148" w:name="_Toc467455898"/>
       <w:r>
         <w:t xml:space="preserve">Figura </w:t>
       </w:r>
@@ -13532,7 +13638,7 @@
         <w:pStyle w:val="TF-LEGENDA"/>
       </w:pPr>
       <w:bookmarkStart w:id="150" w:name="_Ref467276643"/>
-      <w:bookmarkStart w:id="151" w:name="_Toc467450319"/>
+      <w:bookmarkStart w:id="151" w:name="_Toc467455899"/>
       <w:r>
         <w:lastRenderedPageBreak/>
         <w:t xml:space="preserve">Figura </w:t>
@@ -13874,7 +13980,7 @@
         <w:pStyle w:val="TF-LEGENDA"/>
       </w:pPr>
       <w:bookmarkStart w:id="166" w:name="_Ref467336132"/>
-      <w:bookmarkStart w:id="167" w:name="_Toc467450320"/>
+      <w:bookmarkStart w:id="167" w:name="_Toc467455900"/>
       <w:r>
         <w:lastRenderedPageBreak/>
         <w:t xml:space="preserve">Figura </w:t>
@@ -14066,7 +14172,7 @@
       </w:pPr>
       <w:bookmarkStart w:id="168" w:name="_Ref467351846"/>
       <w:bookmarkStart w:id="169" w:name="_Ref467351837"/>
-      <w:bookmarkStart w:id="170" w:name="_Toc467450321"/>
+      <w:bookmarkStart w:id="170" w:name="_Toc467455901"/>
       <w:r>
         <w:t xml:space="preserve">Figura </w:t>
       </w:r>
@@ -14658,7 +14764,7 @@
         <w:pStyle w:val="TF-LEGENDA"/>
       </w:pPr>
       <w:bookmarkStart w:id="171" w:name="_Ref467427363"/>
-      <w:bookmarkStart w:id="172" w:name="_Toc467453748"/>
+      <w:bookmarkStart w:id="172" w:name="_Toc467455911"/>
       <w:r>
         <w:t xml:space="preserve">Quadro </w:t>
       </w:r>
@@ -15084,7 +15190,7 @@
         <w:pStyle w:val="TF-LEGENDA"/>
       </w:pPr>
       <w:bookmarkStart w:id="173" w:name="_Ref467433084"/>
-      <w:bookmarkStart w:id="174" w:name="_Toc467453749"/>
+      <w:bookmarkStart w:id="174" w:name="_Toc467455912"/>
       <w:r>
         <w:lastRenderedPageBreak/>
         <w:t xml:space="preserve">Quadro </w:t>
@@ -15352,7 +15458,7 @@
         <w:pStyle w:val="TF-LEGENDA"/>
       </w:pPr>
       <w:bookmarkStart w:id="175" w:name="_Ref467433589"/>
-      <w:bookmarkStart w:id="176" w:name="_Toc467453750"/>
+      <w:bookmarkStart w:id="176" w:name="_Toc467455913"/>
       <w:r>
         <w:t xml:space="preserve">Quadro </w:t>
       </w:r>
@@ -15793,7 +15899,7 @@
         <w:pStyle w:val="TF-LEGENDA"/>
       </w:pPr>
       <w:bookmarkStart w:id="177" w:name="_Ref467442253"/>
-      <w:bookmarkStart w:id="178" w:name="_Toc467453751"/>
+      <w:bookmarkStart w:id="178" w:name="_Toc467455914"/>
       <w:r>
         <w:t xml:space="preserve">Quadro </w:t>
       </w:r>
@@ -16031,7 +16137,7 @@
         <w:pStyle w:val="TF-LEGENDA"/>
       </w:pPr>
       <w:bookmarkStart w:id="179" w:name="_Ref467448981"/>
-      <w:bookmarkStart w:id="180" w:name="_Toc467453752"/>
+      <w:bookmarkStart w:id="180" w:name="_Toc467455915"/>
       <w:r>
         <w:t xml:space="preserve">Quadro </w:t>
       </w:r>
@@ -16322,7 +16428,7 @@
         <w:pStyle w:val="TF-LEGENDA"/>
       </w:pPr>
       <w:bookmarkStart w:id="181" w:name="_Ref467449964"/>
-      <w:bookmarkStart w:id="182" w:name="_Toc467453753"/>
+      <w:bookmarkStart w:id="182" w:name="_Toc467455916"/>
       <w:r>
         <w:lastRenderedPageBreak/>
         <w:t xml:space="preserve">Quadro </w:t>
@@ -16503,6 +16609,191 @@
     </w:p>
     <w:p>
       <w:pPr>
+        <w:pStyle w:val="TF-TEXTO"/>
+      </w:pPr>
+      <w:r>
+        <w:t xml:space="preserve">Na </w:t>
+      </w:r>
+      <w:r>
+        <w:fldChar w:fldCharType="begin"/>
+      </w:r>
+      <w:r>
+        <w:instrText xml:space="preserve"> REF _Ref467455272 \h </w:instrText>
+      </w:r>
+      <w:r>
+        <w:fldChar w:fldCharType="separate"/>
+      </w:r>
+      <w:r>
+        <w:t xml:space="preserve">Figura </w:t>
+      </w:r>
+      <w:r>
+        <w:rPr>
+          <w:noProof/>
+        </w:rPr>
+        <w:t>24</w:t>
+      </w:r>
+      <w:r>
+        <w:fldChar w:fldCharType="end"/>
+      </w:r>
+      <w:r>
+        <w:t xml:space="preserve"> observa-se o resultado da execução da classe </w:t>
+      </w:r>
+      <w:r>
+        <w:rPr>
+          <w:rStyle w:val="TF-COURIER10"/>
+        </w:rPr>
+        <w:t>ObdJrpListDevices</w:t>
+      </w:r>
+      <w:r>
+        <w:t xml:space="preserve"> no Raspberry Pi</w:t>
+      </w:r>
+      <w:r>
+        <w:t>,</w:t>
+      </w:r>
+      <w:r>
+        <w:t xml:space="preserve"> listando dois dispositivos.</w:t>
+      </w:r>
+      <w:r>
+        <w:t xml:space="preserve"> O primeiro dispositivo possui o endereço </w:t>
+      </w:r>
+      <w:r>
+        <w:rPr>
+          <w:rStyle w:val="TF-COURIER10"/>
+        </w:rPr>
+        <w:t>F8E079DAE781</w:t>
+      </w:r>
+      <w:r>
+        <w:t xml:space="preserve">, nome </w:t>
+      </w:r>
+      <w:r>
+        <w:rPr>
+          <w:rStyle w:val="TF-COURIER10"/>
+        </w:rPr>
+        <w:t>“Staroski Moto G”</w:t>
+      </w:r>
+      <w:r>
+        <w:t xml:space="preserve"> e disponibiliza um serviço chamado </w:t>
+      </w:r>
+      <w:r>
+        <w:rPr>
+          <w:rStyle w:val="TF-COURIER10"/>
+        </w:rPr>
+        <w:t>“BLT”</w:t>
+      </w:r>
+      <w:r>
+        <w:t xml:space="preserve">. O segundo dispositivo possui endereço </w:t>
+      </w:r>
+      <w:r>
+        <w:rPr>
+          <w:rStyle w:val="TF-COURIER10"/>
+        </w:rPr>
+        <w:t>4C809310849C</w:t>
+      </w:r>
+      <w:r>
+        <w:t xml:space="preserve">, nome </w:t>
+      </w:r>
+      <w:r>
+        <w:rPr>
+          <w:rStyle w:val="TF-COURIER10"/>
+        </w:rPr>
+        <w:t>“STAROSKI-XPS15”</w:t>
+      </w:r>
+      <w:r>
+        <w:t xml:space="preserve"> e não possui nenhum serviço disponível.</w:t>
+      </w:r>
+    </w:p>
+    <w:p>
+      <w:pPr>
+        <w:pStyle w:val="TF-LEGENDA"/>
+      </w:pPr>
+      <w:bookmarkStart w:id="183" w:name="_Ref467455272"/>
+      <w:bookmarkStart w:id="184" w:name="_Toc467455902"/>
+      <w:r>
+        <w:lastRenderedPageBreak/>
+        <w:t xml:space="preserve">Figura </w:t>
+      </w:r>
+      <w:fldSimple w:instr=" SEQ Figura \* ARABIC ">
+        <w:r>
+          <w:rPr>
+            <w:noProof/>
+          </w:rPr>
+          <w:t>24</w:t>
+        </w:r>
+      </w:fldSimple>
+      <w:bookmarkEnd w:id="183"/>
+      <w:r>
+        <w:t xml:space="preserve"> - Executando </w:t>
+      </w:r>
+      <w:r>
+        <w:t>ObdJrpListDevices</w:t>
+      </w:r>
+      <w:r>
+        <w:t xml:space="preserve"> no Raspberry Pi</w:t>
+      </w:r>
+      <w:bookmarkEnd w:id="184"/>
+    </w:p>
+    <w:p>
+      <w:pPr>
+        <w:pStyle w:val="TF-FIGURA"/>
+      </w:pPr>
+      <w:r>
+        <w:rPr>
+          <w:noProof/>
+        </w:rPr>
+        <w:drawing>
+          <wp:inline distT="0" distB="0" distL="0" distR="0">
+            <wp:extent cx="3971925" cy="2638425"/>
+            <wp:effectExtent l="0" t="0" r="6985" b="0"/>
+            <wp:docPr id="29" name="Imagem 29"/>
+            <wp:cNvGraphicFramePr>
+              <a:graphicFrameLocks xmlns:a="http://schemas.openxmlformats.org/drawingml/2006/main" noChangeAspect="1"/>
+            </wp:cNvGraphicFramePr>
+            <a:graphic xmlns:a="http://schemas.openxmlformats.org/drawingml/2006/main">
+              <a:graphicData uri="http://schemas.openxmlformats.org/drawingml/2006/picture">
+                <pic:pic xmlns:pic="http://schemas.openxmlformats.org/drawingml/2006/picture">
+                  <pic:nvPicPr>
+                    <pic:cNvPr id="29" name="ObdJrpListDevices.JPG"/>
+                    <pic:cNvPicPr/>
+                  </pic:nvPicPr>
+                  <pic:blipFill>
+                    <a:blip r:embed="rId42">
+                      <a:extLst>
+                        <a:ext uri="{28A0092B-C50C-407E-A947-70E740481C1C}">
+                          <a14:useLocalDpi xmlns:a14="http://schemas.microsoft.com/office/drawing/2010/main" val="0"/>
+                        </a:ext>
+                      </a:extLst>
+                    </a:blip>
+                    <a:stretch>
+                      <a:fillRect/>
+                    </a:stretch>
+                  </pic:blipFill>
+                  <pic:spPr>
+                    <a:xfrm>
+                      <a:off x="0" y="0"/>
+                      <a:ext cx="3971925" cy="2638425"/>
+                    </a:xfrm>
+                    <a:prstGeom prst="rect">
+                      <a:avLst/>
+                    </a:prstGeom>
+                  </pic:spPr>
+                </pic:pic>
+              </a:graphicData>
+            </a:graphic>
+          </wp:inline>
+        </w:drawing>
+      </w:r>
+    </w:p>
+    <w:p>
+      <w:pPr>
+        <w:pStyle w:val="TF-FONTE"/>
+        <w:ind w:firstLine="1400"/>
+      </w:pPr>
+      <w:r>
+        <w:t>Fonte: Elaborado pelo autor.</w:t>
+      </w:r>
+    </w:p>
+    <w:p>
+      <w:pPr>
         <w:pStyle w:val="Ttulo4"/>
       </w:pPr>
       <w:r>
@@ -16601,24 +16892,23 @@
       <w:pPr>
         <w:pStyle w:val="Ttulo3"/>
       </w:pPr>
-      <w:bookmarkStart w:id="183" w:name="_Toc54164919"/>
-      <w:bookmarkStart w:id="184" w:name="_Toc54165673"/>
-      <w:bookmarkStart w:id="185" w:name="_Toc54169331"/>
-      <w:bookmarkStart w:id="186" w:name="_Toc96347437"/>
-      <w:bookmarkStart w:id="187" w:name="_Toc96357721"/>
-      <w:bookmarkStart w:id="188" w:name="_Toc96491864"/>
-      <w:bookmarkStart w:id="189" w:name="_Toc467443148"/>
-      <w:r>
-        <w:lastRenderedPageBreak/>
+      <w:bookmarkStart w:id="185" w:name="_Toc54164919"/>
+      <w:bookmarkStart w:id="186" w:name="_Toc54165673"/>
+      <w:bookmarkStart w:id="187" w:name="_Toc54169331"/>
+      <w:bookmarkStart w:id="188" w:name="_Toc96347437"/>
+      <w:bookmarkStart w:id="189" w:name="_Toc96357721"/>
+      <w:bookmarkStart w:id="190" w:name="_Toc96491864"/>
+      <w:bookmarkStart w:id="191" w:name="_Toc467443148"/>
+      <w:r>
         <w:t>Operacionalidade da implementação</w:t>
       </w:r>
-      <w:bookmarkEnd w:id="183"/>
-      <w:bookmarkEnd w:id="184"/>
       <w:bookmarkEnd w:id="185"/>
       <w:bookmarkEnd w:id="186"/>
       <w:bookmarkEnd w:id="187"/>
       <w:bookmarkEnd w:id="188"/>
       <w:bookmarkEnd w:id="189"/>
+      <w:bookmarkEnd w:id="190"/>
+      <w:bookmarkEnd w:id="191"/>
     </w:p>
     <w:p>
       <w:pPr>
@@ -16641,29 +16931,29 @@
       <w:pPr>
         <w:pStyle w:val="Ttulo2"/>
       </w:pPr>
-      <w:bookmarkStart w:id="190" w:name="_Toc467443149"/>
-      <w:bookmarkStart w:id="191" w:name="_Toc54164920"/>
-      <w:bookmarkStart w:id="192" w:name="_Toc54165674"/>
-      <w:bookmarkStart w:id="193" w:name="_Toc54169332"/>
-      <w:bookmarkStart w:id="194" w:name="_Toc96347438"/>
-      <w:bookmarkStart w:id="195" w:name="_Toc96357722"/>
-      <w:bookmarkStart w:id="196" w:name="_Toc96491865"/>
+      <w:bookmarkStart w:id="192" w:name="_Toc467443149"/>
+      <w:bookmarkStart w:id="193" w:name="_Toc54164920"/>
+      <w:bookmarkStart w:id="194" w:name="_Toc54165674"/>
+      <w:bookmarkStart w:id="195" w:name="_Toc54169332"/>
+      <w:bookmarkStart w:id="196" w:name="_Toc96347438"/>
+      <w:bookmarkStart w:id="197" w:name="_Toc96357722"/>
+      <w:bookmarkStart w:id="198" w:name="_Toc96491865"/>
       <w:r>
         <w:t xml:space="preserve">ANÁLISE DOS </w:t>
       </w:r>
       <w:r>
         <w:t>RESULTADOS</w:t>
       </w:r>
-      <w:bookmarkEnd w:id="190"/>
+      <w:bookmarkEnd w:id="192"/>
       <w:r>
         <w:t xml:space="preserve"> </w:t>
       </w:r>
-      <w:bookmarkEnd w:id="191"/>
-      <w:bookmarkEnd w:id="192"/>
       <w:bookmarkEnd w:id="193"/>
       <w:bookmarkEnd w:id="194"/>
       <w:bookmarkEnd w:id="195"/>
       <w:bookmarkEnd w:id="196"/>
+      <w:bookmarkEnd w:id="197"/>
+      <w:bookmarkEnd w:id="198"/>
     </w:p>
     <w:p>
       <w:pPr>
@@ -16736,80 +17026,80 @@
       <w:pPr>
         <w:pStyle w:val="Ttulo1"/>
       </w:pPr>
-      <w:bookmarkStart w:id="197" w:name="_Toc54164921"/>
-      <w:bookmarkStart w:id="198" w:name="_Toc54165675"/>
-      <w:bookmarkStart w:id="199" w:name="_Toc54169333"/>
-      <w:bookmarkStart w:id="200" w:name="_Toc96347439"/>
-      <w:bookmarkStart w:id="201" w:name="_Toc96357723"/>
-      <w:bookmarkStart w:id="202" w:name="_Toc96491866"/>
-      <w:bookmarkStart w:id="203" w:name="_Toc467443150"/>
+      <w:bookmarkStart w:id="199" w:name="_Toc54164921"/>
+      <w:bookmarkStart w:id="200" w:name="_Toc54165675"/>
+      <w:bookmarkStart w:id="201" w:name="_Toc54169333"/>
+      <w:bookmarkStart w:id="202" w:name="_Toc96347439"/>
+      <w:bookmarkStart w:id="203" w:name="_Toc96357723"/>
+      <w:bookmarkStart w:id="204" w:name="_Toc96491866"/>
+      <w:bookmarkStart w:id="205" w:name="_Toc467443150"/>
       <w:r>
         <w:lastRenderedPageBreak/>
         <w:t>CONCLUSÕES</w:t>
       </w:r>
-      <w:bookmarkEnd w:id="197"/>
-      <w:bookmarkEnd w:id="198"/>
       <w:bookmarkEnd w:id="199"/>
       <w:bookmarkEnd w:id="200"/>
       <w:bookmarkEnd w:id="201"/>
       <w:bookmarkEnd w:id="202"/>
       <w:bookmarkEnd w:id="203"/>
-    </w:p>
-    <w:p>
-      <w:pPr>
-        <w:pStyle w:val="TF-TEXTO"/>
-      </w:pPr>
-      <w:r>
-        <w:t>[</w:t>
-      </w:r>
-      <w:r>
-        <w:rPr>
-          <w:highlight w:val="cyan"/>
-        </w:rPr>
-        <w:t>As conclusões devem refletir os principais resultados alcançados, realizando uma avaliação em relação aos objetivos previamente formulados. Deve-se deixar claro se os objetivos foram atendidos, se as ferramentas utilizadas foram adequadas e quais as principais contribuições do trabalho para o seu grupo de usuários ou para o desenvolvimento científico/tecnológico.</w:t>
-      </w:r>
-      <w:r>
-        <w:t>]</w:t>
-      </w:r>
-    </w:p>
-    <w:p>
-      <w:pPr>
-        <w:pStyle w:val="TF-TEXTO"/>
-      </w:pPr>
-      <w:r>
-        <w:t>[</w:t>
-      </w:r>
-      <w:r>
-        <w:rPr>
-          <w:highlight w:val="cyan"/>
-        </w:rPr>
-        <w:t>Deve-se também incluir aqui as principais vantagens do seu trabalho e limitações</w:t>
-      </w:r>
-      <w:r>
-        <w:t>.]</w:t>
-      </w:r>
-    </w:p>
-    <w:p>
-      <w:pPr>
-        <w:pStyle w:val="Ttulo2"/>
-      </w:pPr>
-      <w:bookmarkStart w:id="204" w:name="_Toc54164922"/>
-      <w:bookmarkStart w:id="205" w:name="_Toc54165676"/>
-      <w:bookmarkStart w:id="206" w:name="_Toc54169334"/>
-      <w:bookmarkStart w:id="207" w:name="_Toc96347440"/>
-      <w:bookmarkStart w:id="208" w:name="_Toc96357724"/>
-      <w:bookmarkStart w:id="209" w:name="_Toc96491867"/>
-      <w:bookmarkStart w:id="210" w:name="_Toc467443151"/>
-      <w:r>
-        <w:t>EXTENSÕES</w:t>
-      </w:r>
       <w:bookmarkEnd w:id="204"/>
       <w:bookmarkEnd w:id="205"/>
+    </w:p>
+    <w:p>
+      <w:pPr>
+        <w:pStyle w:val="TF-TEXTO"/>
+      </w:pPr>
+      <w:r>
+        <w:t>[</w:t>
+      </w:r>
+      <w:r>
+        <w:rPr>
+          <w:highlight w:val="cyan"/>
+        </w:rPr>
+        <w:t>As conclusões devem refletir os principais resultados alcançados, realizando uma avaliação em relação aos objetivos previamente formulados. Deve-se deixar claro se os objetivos foram atendidos, se as ferramentas utilizadas foram adequadas e quais as principais contribuições do trabalho para o seu grupo de usuários ou para o desenvolvimento científico/tecnológico.</w:t>
+      </w:r>
+      <w:r>
+        <w:t>]</w:t>
+      </w:r>
+    </w:p>
+    <w:p>
+      <w:pPr>
+        <w:pStyle w:val="TF-TEXTO"/>
+      </w:pPr>
+      <w:r>
+        <w:t>[</w:t>
+      </w:r>
+      <w:r>
+        <w:rPr>
+          <w:highlight w:val="cyan"/>
+        </w:rPr>
+        <w:t>Deve-se também incluir aqui as principais vantagens do seu trabalho e limitações</w:t>
+      </w:r>
+      <w:r>
+        <w:t>.]</w:t>
+      </w:r>
+    </w:p>
+    <w:p>
+      <w:pPr>
+        <w:pStyle w:val="Ttulo2"/>
+      </w:pPr>
+      <w:bookmarkStart w:id="206" w:name="_Toc54164922"/>
+      <w:bookmarkStart w:id="207" w:name="_Toc54165676"/>
+      <w:bookmarkStart w:id="208" w:name="_Toc54169334"/>
+      <w:bookmarkStart w:id="209" w:name="_Toc96347440"/>
+      <w:bookmarkStart w:id="210" w:name="_Toc96357724"/>
+      <w:bookmarkStart w:id="211" w:name="_Toc96491867"/>
+      <w:bookmarkStart w:id="212" w:name="_Toc467443151"/>
+      <w:r>
+        <w:t>EXTENSÕES</w:t>
+      </w:r>
       <w:bookmarkEnd w:id="206"/>
       <w:bookmarkEnd w:id="207"/>
       <w:bookmarkEnd w:id="208"/>
       <w:bookmarkEnd w:id="209"/>
       <w:bookmarkEnd w:id="210"/>
+      <w:bookmarkEnd w:id="211"/>
+      <w:bookmarkEnd w:id="212"/>
     </w:p>
     <w:p>
       <w:pPr>
@@ -16832,22 +17122,20 @@
       <w:pPr>
         <w:pStyle w:val="TF-refernciasbibliogrficasTTULO"/>
       </w:pPr>
-      <w:bookmarkStart w:id="211" w:name="_Toc419598588"/>
-      <w:bookmarkStart w:id="212" w:name="_Toc420721330"/>
-      <w:bookmarkStart w:id="213" w:name="_Toc420721484"/>
-      <w:bookmarkStart w:id="214" w:name="_Toc420721575"/>
-      <w:bookmarkStart w:id="215" w:name="_Toc420721781"/>
-      <w:bookmarkStart w:id="216" w:name="_Toc420723222"/>
-      <w:bookmarkStart w:id="217" w:name="_Toc482682385"/>
-      <w:bookmarkStart w:id="218" w:name="_Toc54169335"/>
-      <w:bookmarkStart w:id="219" w:name="_Toc96491868"/>
-      <w:bookmarkStart w:id="220" w:name="_Toc467443152"/>
+      <w:bookmarkStart w:id="213" w:name="_Toc419598588"/>
+      <w:bookmarkStart w:id="214" w:name="_Toc420721330"/>
+      <w:bookmarkStart w:id="215" w:name="_Toc420721484"/>
+      <w:bookmarkStart w:id="216" w:name="_Toc420721575"/>
+      <w:bookmarkStart w:id="217" w:name="_Toc420721781"/>
+      <w:bookmarkStart w:id="218" w:name="_Toc420723222"/>
+      <w:bookmarkStart w:id="219" w:name="_Toc482682385"/>
+      <w:bookmarkStart w:id="220" w:name="_Toc54169335"/>
+      <w:bookmarkStart w:id="221" w:name="_Toc96491868"/>
+      <w:bookmarkStart w:id="222" w:name="_Toc467443152"/>
       <w:r>
         <w:lastRenderedPageBreak/>
         <w:t>Referências</w:t>
       </w:r>
-      <w:bookmarkEnd w:id="211"/>
-      <w:bookmarkEnd w:id="212"/>
       <w:bookmarkEnd w:id="213"/>
       <w:bookmarkEnd w:id="214"/>
       <w:bookmarkEnd w:id="215"/>
@@ -16856,6 +17144,8 @@
       <w:bookmarkEnd w:id="218"/>
       <w:bookmarkEnd w:id="219"/>
       <w:bookmarkEnd w:id="220"/>
+      <w:bookmarkEnd w:id="221"/>
+      <w:bookmarkEnd w:id="222"/>
     </w:p>
     <w:p>
       <w:pPr>
@@ -17426,16 +17716,16 @@
       <w:pPr>
         <w:pStyle w:val="TF-xpos-apndiceTTULO"/>
       </w:pPr>
-      <w:bookmarkStart w:id="221" w:name="_Toc54169336"/>
-      <w:bookmarkStart w:id="222" w:name="_Toc96491869"/>
-      <w:bookmarkStart w:id="223" w:name="_Toc467443153"/>
+      <w:bookmarkStart w:id="223" w:name="_Toc54169336"/>
+      <w:bookmarkStart w:id="224" w:name="_Toc96491869"/>
+      <w:bookmarkStart w:id="225" w:name="_Toc467443153"/>
       <w:r>
         <w:lastRenderedPageBreak/>
         <w:t>APÊNDICE A – Relação dos formatos das apresentações dos trabalhos</w:t>
       </w:r>
-      <w:bookmarkEnd w:id="221"/>
-      <w:bookmarkEnd w:id="222"/>
       <w:bookmarkEnd w:id="223"/>
+      <w:bookmarkEnd w:id="224"/>
+      <w:bookmarkEnd w:id="225"/>
     </w:p>
     <w:p>
       <w:pPr>
@@ -17501,9 +17791,9 @@
       <w:pPr>
         <w:pStyle w:val="TF-xpos-anexoTTULO"/>
       </w:pPr>
-      <w:bookmarkStart w:id="224" w:name="_Toc54169337"/>
-      <w:bookmarkStart w:id="225" w:name="_Toc96491870"/>
-      <w:bookmarkStart w:id="226" w:name="_Toc467443154"/>
+      <w:bookmarkStart w:id="226" w:name="_Toc54169337"/>
+      <w:bookmarkStart w:id="227" w:name="_Toc96491870"/>
+      <w:bookmarkStart w:id="228" w:name="_Toc467443154"/>
       <w:r>
         <w:lastRenderedPageBreak/>
         <w:t xml:space="preserve">ANEXO A – Representação gráfica de contagem de citações de autores por semestre nos trabalhos de conclusões realizados no Curso de </w:t>
@@ -17511,9 +17801,9 @@
       <w:r>
         <w:t>Ciência da Computação</w:t>
       </w:r>
-      <w:bookmarkEnd w:id="224"/>
-      <w:bookmarkEnd w:id="225"/>
       <w:bookmarkEnd w:id="226"/>
+      <w:bookmarkEnd w:id="227"/>
+      <w:bookmarkEnd w:id="228"/>
     </w:p>
     <w:p>
       <w:pPr>
@@ -17563,7 +17853,7 @@
       </w:r>
     </w:p>
     <w:sectPr>
-      <w:headerReference w:type="default" r:id="rId42"/>
+      <w:headerReference w:type="default" r:id="rId43"/>
       <w:pgSz w:w="11907" w:h="16840" w:code="9"/>
       <w:pgMar w:top="1701" w:right="1134" w:bottom="1134" w:left="1701" w:header="720" w:footer="720" w:gutter="0"/>
       <w:cols w:space="708"/>
@@ -17741,7 +18031,7 @@
         <w:rStyle w:val="Nmerodepgina"/>
         <w:noProof/>
       </w:rPr>
-      <w:t>46</w:t>
+      <w:t>30</w:t>
     </w:r>
     <w:r>
       <w:rPr>
@@ -22058,7 +22348,7 @@
 </file>
 
 <file path=customXml/itemProps1.xml><?xml version="1.0" encoding="utf-8"?>
-<ds:datastoreItem xmlns:ds="http://schemas.openxmlformats.org/officeDocument/2006/customXml" ds:itemID="{3C21CB55-667E-4A6E-A808-59B80B2D48E8}">
+<ds:datastoreItem xmlns:ds="http://schemas.openxmlformats.org/officeDocument/2006/customXml" ds:itemID="{7EDE9486-3C37-4362-B49A-0DF7BEDBFA7D}">
   <ds:schemaRefs>
     <ds:schemaRef ds:uri="http://schemas.openxmlformats.org/officeDocument/2006/bibliography"/>
   </ds:schemaRefs>

</xml_diff>